<commit_message>
Added updated scanning activity
</commit_message>
<xml_diff>
--- a/scanning_activity/Scanning_activity_unit_3.docx
+++ b/scanning_activity/Scanning_activity_unit_3.docx
@@ -4,6 +4,7 @@
   <w:body>
     <w:p>
       <w:pPr>
+        <w:jc w:val="both"/>
         <w:rPr>
           <w:b/>
           <w:bCs/>
@@ -21,7 +22,11 @@
         <w:t>Scanning Activity</w:t>
       </w:r>
     </w:p>
-    <w:p/>
+    <w:p>
+      <w:pPr>
+        <w:jc w:val="both"/>
+      </w:pPr>
+    </w:p>
     <w:p>
       <w:pPr>
         <w:numPr>
@@ -31,6 +36,7 @@
         <w:shd w:val="clear" w:color="auto" w:fill="FFFFFF"/>
         <w:spacing w:before="100" w:beforeAutospacing="1" w:after="100" w:afterAutospacing="1"/>
         <w:ind w:left="1020"/>
+        <w:jc w:val="both"/>
         <w:rPr>
           <w:rFonts w:ascii="Arial" w:eastAsia="Times New Roman" w:hAnsi="Arial" w:cs="Arial"/>
           <w:lang w:eastAsia="en-GB"/>
@@ -52,6 +58,7 @@
         </w:numPr>
         <w:shd w:val="clear" w:color="auto" w:fill="FFFFFF"/>
         <w:spacing w:before="100" w:beforeAutospacing="1" w:after="100" w:afterAutospacing="1"/>
+        <w:jc w:val="both"/>
         <w:rPr>
           <w:rFonts w:ascii="Arial" w:eastAsia="Times New Roman" w:hAnsi="Arial" w:cs="Arial"/>
           <w:lang w:eastAsia="en-GB"/>
@@ -96,14 +103,7 @@
           <w:rFonts w:ascii="Arial" w:eastAsia="Times New Roman" w:hAnsi="Arial" w:cs="Arial"/>
           <w:lang w:eastAsia="en-GB"/>
         </w:rPr>
-        <w:t xml:space="preserve"> Test Tools Results Page.pdf</w:t>
-      </w:r>
-      <w:r>
-        <w:rPr>
-          <w:rFonts w:ascii="Arial" w:eastAsia="Times New Roman" w:hAnsi="Arial" w:cs="Arial"/>
-          <w:lang w:eastAsia="en-GB"/>
-        </w:rPr>
-        <w:t>’.</w:t>
+        <w:t xml:space="preserve"> Test Tools Results Page.pdf’.</w:t>
       </w:r>
     </w:p>
     <w:p>
@@ -115,6 +115,7 @@
         <w:shd w:val="clear" w:color="auto" w:fill="FFFFFF"/>
         <w:spacing w:before="100" w:beforeAutospacing="1" w:after="100" w:afterAutospacing="1"/>
         <w:ind w:left="1020"/>
+        <w:jc w:val="both"/>
         <w:rPr>
           <w:rFonts w:ascii="Arial" w:eastAsia="Times New Roman" w:hAnsi="Arial" w:cs="Arial"/>
           <w:lang w:eastAsia="en-GB"/>
@@ -136,6 +137,7 @@
         </w:numPr>
         <w:shd w:val="clear" w:color="auto" w:fill="FFFFFF"/>
         <w:spacing w:before="100" w:beforeAutospacing="1" w:after="100" w:afterAutospacing="1"/>
+        <w:jc w:val="both"/>
         <w:rPr>
           <w:rFonts w:ascii="Arial" w:eastAsia="Times New Roman" w:hAnsi="Arial" w:cs="Arial"/>
           <w:lang w:eastAsia="en-GB"/>
@@ -189,6 +191,7 @@
         <w:shd w:val="clear" w:color="auto" w:fill="FFFFFF"/>
         <w:spacing w:before="100" w:beforeAutospacing="1" w:after="100" w:afterAutospacing="1"/>
         <w:ind w:left="1020"/>
+        <w:jc w:val="both"/>
         <w:rPr>
           <w:rFonts w:ascii="Arial" w:eastAsia="Times New Roman" w:hAnsi="Arial" w:cs="Arial"/>
           <w:lang w:eastAsia="en-GB"/>
@@ -210,6 +213,7 @@
         </w:numPr>
         <w:shd w:val="clear" w:color="auto" w:fill="FFFFFF"/>
         <w:spacing w:before="100" w:beforeAutospacing="1" w:after="100" w:afterAutospacing="1"/>
+        <w:jc w:val="both"/>
         <w:rPr>
           <w:rFonts w:ascii="Arial" w:eastAsia="Times New Roman" w:hAnsi="Arial" w:cs="Arial"/>
           <w:lang w:eastAsia="en-GB"/>
@@ -263,6 +267,7 @@
         </w:numPr>
         <w:shd w:val="clear" w:color="auto" w:fill="FFFFFF"/>
         <w:spacing w:before="100" w:beforeAutospacing="1" w:after="100" w:afterAutospacing="1"/>
+        <w:jc w:val="both"/>
         <w:rPr>
           <w:rFonts w:ascii="Arial" w:eastAsia="Times New Roman" w:hAnsi="Arial" w:cs="Arial"/>
           <w:lang w:eastAsia="en-GB"/>
@@ -284,6 +289,7 @@
         </w:numPr>
         <w:shd w:val="clear" w:color="auto" w:fill="FFFFFF"/>
         <w:spacing w:before="100" w:beforeAutospacing="1" w:after="100" w:afterAutospacing="1"/>
+        <w:jc w:val="both"/>
         <w:rPr>
           <w:rFonts w:ascii="Arial" w:eastAsia="Times New Roman" w:hAnsi="Arial" w:cs="Arial"/>
           <w:lang w:eastAsia="en-GB"/>
@@ -305,6 +311,7 @@
         </w:numPr>
         <w:shd w:val="clear" w:color="auto" w:fill="FFFFFF"/>
         <w:spacing w:before="100" w:beforeAutospacing="1" w:after="100" w:afterAutospacing="1"/>
+        <w:jc w:val="both"/>
         <w:rPr>
           <w:rFonts w:ascii="Arial" w:eastAsia="Times New Roman" w:hAnsi="Arial" w:cs="Arial"/>
           <w:lang w:eastAsia="en-GB"/>
@@ -326,6 +333,7 @@
         </w:numPr>
         <w:shd w:val="clear" w:color="auto" w:fill="FFFFFF"/>
         <w:spacing w:before="100" w:beforeAutospacing="1" w:after="100" w:afterAutospacing="1"/>
+        <w:jc w:val="both"/>
         <w:rPr>
           <w:rFonts w:ascii="Arial" w:eastAsia="Times New Roman" w:hAnsi="Arial" w:cs="Arial"/>
           <w:lang w:eastAsia="en-GB"/>
@@ -348,6 +356,7 @@
         <w:shd w:val="clear" w:color="auto" w:fill="FFFFFF"/>
         <w:spacing w:before="100" w:beforeAutospacing="1" w:after="100" w:afterAutospacing="1"/>
         <w:ind w:left="1020"/>
+        <w:jc w:val="both"/>
         <w:rPr>
           <w:rFonts w:ascii="Arial" w:eastAsia="Times New Roman" w:hAnsi="Arial" w:cs="Arial"/>
           <w:lang w:eastAsia="en-GB"/>
@@ -369,6 +378,7 @@
         </w:numPr>
         <w:shd w:val="clear" w:color="auto" w:fill="FFFFFF"/>
         <w:spacing w:before="100" w:beforeAutospacing="1" w:after="100" w:afterAutospacing="1"/>
+        <w:jc w:val="both"/>
         <w:rPr>
           <w:rFonts w:ascii="Arial" w:eastAsia="Times New Roman" w:hAnsi="Arial" w:cs="Arial"/>
           <w:lang w:eastAsia="en-GB"/>
@@ -413,42 +423,7 @@
           <w:rFonts w:ascii="Arial" w:eastAsia="Times New Roman" w:hAnsi="Arial" w:cs="Arial"/>
           <w:lang w:eastAsia="en-GB"/>
         </w:rPr>
-        <w:t xml:space="preserve"> LLC [Tag = ENOM]</w:t>
-      </w:r>
-      <w:r>
-        <w:rPr>
-          <w:rFonts w:ascii="Arial" w:eastAsia="Times New Roman" w:hAnsi="Arial" w:cs="Arial"/>
-          <w:lang w:eastAsia="en-GB"/>
-        </w:rPr>
-        <w:t>, whose U</w:t>
-      </w:r>
-      <w:r>
-        <w:rPr>
-          <w:rFonts w:ascii="Arial" w:eastAsia="Times New Roman" w:hAnsi="Arial" w:cs="Arial"/>
-          <w:lang w:eastAsia="en-GB"/>
-        </w:rPr>
-        <w:t>RL</w:t>
-      </w:r>
-      <w:r>
-        <w:rPr>
-          <w:rFonts w:ascii="Arial" w:eastAsia="Times New Roman" w:hAnsi="Arial" w:cs="Arial"/>
-          <w:lang w:eastAsia="en-GB"/>
-        </w:rPr>
-        <w:t xml:space="preserve"> is </w:t>
-      </w:r>
-      <w:r>
-        <w:rPr>
-          <w:rFonts w:ascii="Arial" w:eastAsia="Times New Roman" w:hAnsi="Arial" w:cs="Arial"/>
-          <w:lang w:eastAsia="en-GB"/>
-        </w:rPr>
-        <w:t>http://www.enom.com</w:t>
-      </w:r>
-      <w:r>
-        <w:rPr>
-          <w:rFonts w:ascii="Arial" w:eastAsia="Times New Roman" w:hAnsi="Arial" w:cs="Arial"/>
-          <w:lang w:eastAsia="en-GB"/>
-        </w:rPr>
-        <w:t>.</w:t>
+        <w:t xml:space="preserve"> LLC [Tag = ENOM], whose URL is http://www.enom.com.</w:t>
       </w:r>
     </w:p>
     <w:p>
@@ -460,6 +435,7 @@
         <w:shd w:val="clear" w:color="auto" w:fill="FFFFFF"/>
         <w:spacing w:before="100" w:beforeAutospacing="1" w:after="100" w:afterAutospacing="1"/>
         <w:ind w:left="1020"/>
+        <w:jc w:val="both"/>
         <w:rPr>
           <w:rFonts w:ascii="Arial" w:eastAsia="Times New Roman" w:hAnsi="Arial" w:cs="Arial"/>
           <w:lang w:eastAsia="en-GB"/>
@@ -481,6 +457,7 @@
         </w:numPr>
         <w:shd w:val="clear" w:color="auto" w:fill="FFFFFF"/>
         <w:spacing w:before="100" w:beforeAutospacing="1" w:after="100" w:afterAutospacing="1"/>
+        <w:jc w:val="both"/>
         <w:rPr>
           <w:rFonts w:ascii="Arial" w:eastAsia="Times New Roman" w:hAnsi="Arial" w:cs="Arial"/>
           <w:lang w:eastAsia="en-GB"/>
@@ -509,14 +486,7 @@
           <w:rFonts w:ascii="Arial" w:eastAsia="Times New Roman" w:hAnsi="Arial" w:cs="Arial"/>
           <w:lang w:eastAsia="en-GB"/>
         </w:rPr>
-        <w:t xml:space="preserve">, the MX record for this website was found to be the following one: </w:t>
-      </w:r>
-      <w:r>
-        <w:rPr>
-          <w:rFonts w:ascii="Arial" w:eastAsia="Times New Roman" w:hAnsi="Arial" w:cs="Arial"/>
-          <w:lang w:eastAsia="en-GB"/>
-        </w:rPr>
-        <w:t>mail.ehr-online.co.uk.</w:t>
+        <w:t>, the MX record for this website was found to be the following one: mail.ehr-online.co.uk.</w:t>
       </w:r>
     </w:p>
     <w:p>
@@ -528,6 +498,7 @@
         <w:shd w:val="clear" w:color="auto" w:fill="FFFFFF"/>
         <w:spacing w:before="100" w:beforeAutospacing="1" w:after="100" w:afterAutospacing="1"/>
         <w:ind w:left="1020"/>
+        <w:jc w:val="both"/>
         <w:rPr>
           <w:rFonts w:ascii="Arial" w:eastAsia="Times New Roman" w:hAnsi="Arial" w:cs="Arial"/>
           <w:lang w:eastAsia="en-GB"/>
@@ -549,32 +520,188 @@
         </w:numPr>
         <w:shd w:val="clear" w:color="auto" w:fill="FFFFFF"/>
         <w:spacing w:before="100" w:beforeAutospacing="1" w:after="100" w:afterAutospacing="1"/>
-        <w:rPr>
-          <w:rFonts w:ascii="Arial" w:eastAsia="Times New Roman" w:hAnsi="Arial" w:cs="Arial"/>
-          <w:lang w:eastAsia="en-GB"/>
-        </w:rPr>
-      </w:pPr>
-      <w:r>
-        <w:rPr>
-          <w:rFonts w:ascii="Arial" w:eastAsia="Times New Roman" w:hAnsi="Arial" w:cs="Arial"/>
-          <w:lang w:eastAsia="en-GB"/>
-        </w:rPr>
-        <w:t>The website is hosted in Sweden and the US, a</w:t>
-      </w:r>
-      <w:r>
-        <w:rPr>
-          <w:rFonts w:ascii="Arial" w:eastAsia="Times New Roman" w:hAnsi="Arial" w:cs="Arial"/>
-          <w:lang w:eastAsia="en-GB"/>
-        </w:rPr>
-        <w:t>s per the attached file ‘Traceroute Online with Network Map _ Tactical Network Testing.pdf’</w:t>
-      </w:r>
-      <w:r>
-        <w:rPr>
-          <w:rFonts w:ascii="Arial" w:eastAsia="Times New Roman" w:hAnsi="Arial" w:cs="Arial"/>
-          <w:lang w:eastAsia="en-GB"/>
-        </w:rPr>
-        <w:t>.</w:t>
-      </w:r>
+        <w:jc w:val="both"/>
+        <w:rPr>
+          <w:rFonts w:ascii="Arial" w:eastAsia="Times New Roman" w:hAnsi="Arial" w:cs="Arial"/>
+          <w:lang w:eastAsia="en-GB"/>
+        </w:rPr>
+      </w:pPr>
+      <w:r>
+        <w:rPr>
+          <w:rFonts w:ascii="Arial" w:eastAsia="Times New Roman" w:hAnsi="Arial" w:cs="Arial"/>
+          <w:lang w:eastAsia="en-GB"/>
+        </w:rPr>
+        <w:t>The website is hosted in Sweden and the US, as per the attached file ‘Traceroute Online with Network Map _ Tactical Network Testing.pdf’.</w:t>
+      </w:r>
+    </w:p>
+    <w:p>
+      <w:pPr>
+        <w:shd w:val="clear" w:color="auto" w:fill="FFFFFF"/>
+        <w:spacing w:before="100" w:beforeAutospacing="1" w:after="100" w:afterAutospacing="1"/>
+        <w:jc w:val="both"/>
+        <w:rPr>
+          <w:rFonts w:ascii="Arial" w:eastAsia="Times New Roman" w:hAnsi="Arial" w:cs="Arial"/>
+          <w:lang w:eastAsia="en-GB"/>
+        </w:rPr>
+      </w:pPr>
+    </w:p>
+    <w:p>
+      <w:pPr>
+        <w:numPr>
+          <w:ilvl w:val="0"/>
+          <w:numId w:val="3"/>
+        </w:numPr>
+        <w:shd w:val="clear" w:color="auto" w:fill="FFFFFF"/>
+        <w:spacing w:before="100" w:beforeAutospacing="1" w:after="100" w:afterAutospacing="1"/>
+        <w:ind w:left="1020"/>
+        <w:jc w:val="both"/>
+        <w:rPr>
+          <w:rFonts w:ascii="Arial" w:eastAsia="Times New Roman" w:hAnsi="Arial" w:cs="Arial"/>
+          <w:color w:val="373A3C"/>
+          <w:lang w:eastAsia="en-GB"/>
+        </w:rPr>
+      </w:pPr>
+      <w:r>
+        <w:rPr>
+          <w:rFonts w:ascii="Arial" w:eastAsia="Times New Roman" w:hAnsi="Arial" w:cs="Arial"/>
+          <w:color w:val="373A3C"/>
+          <w:lang w:eastAsia="en-GB"/>
+        </w:rPr>
+        <w:t>Did you have any issues or challenges with the scans?</w:t>
+      </w:r>
+    </w:p>
+    <w:p>
+      <w:pPr>
+        <w:numPr>
+          <w:ilvl w:val="1"/>
+          <w:numId w:val="3"/>
+        </w:numPr>
+        <w:shd w:val="clear" w:color="auto" w:fill="FFFFFF"/>
+        <w:spacing w:before="100" w:beforeAutospacing="1" w:after="100" w:afterAutospacing="1"/>
+        <w:jc w:val="both"/>
+        <w:rPr>
+          <w:rFonts w:ascii="Arial" w:eastAsia="Times New Roman" w:hAnsi="Arial" w:cs="Arial"/>
+          <w:color w:val="373A3C"/>
+          <w:lang w:eastAsia="en-GB"/>
+        </w:rPr>
+      </w:pPr>
+      <w:r>
+        <w:rPr>
+          <w:rFonts w:ascii="Arial" w:eastAsia="Times New Roman" w:hAnsi="Arial" w:cs="Arial"/>
+          <w:color w:val="373A3C"/>
+          <w:lang w:eastAsia="en-GB"/>
+        </w:rPr>
+        <w:t>I did not have any issues with performing these scans.</w:t>
+      </w:r>
+    </w:p>
+    <w:p>
+      <w:pPr>
+        <w:numPr>
+          <w:ilvl w:val="0"/>
+          <w:numId w:val="3"/>
+        </w:numPr>
+        <w:shd w:val="clear" w:color="auto" w:fill="FFFFFF"/>
+        <w:spacing w:before="100" w:beforeAutospacing="1" w:after="100" w:afterAutospacing="1"/>
+        <w:ind w:left="1020"/>
+        <w:jc w:val="both"/>
+        <w:rPr>
+          <w:rFonts w:ascii="Arial" w:eastAsia="Times New Roman" w:hAnsi="Arial" w:cs="Arial"/>
+          <w:color w:val="373A3C"/>
+          <w:lang w:eastAsia="en-GB"/>
+        </w:rPr>
+      </w:pPr>
+      <w:r>
+        <w:rPr>
+          <w:rFonts w:ascii="Arial" w:eastAsia="Times New Roman" w:hAnsi="Arial" w:cs="Arial"/>
+          <w:color w:val="373A3C"/>
+          <w:lang w:eastAsia="en-GB"/>
+        </w:rPr>
+        <w:t>How did you overcome them?</w:t>
+      </w:r>
+    </w:p>
+    <w:p>
+      <w:pPr>
+        <w:numPr>
+          <w:ilvl w:val="1"/>
+          <w:numId w:val="3"/>
+        </w:numPr>
+        <w:shd w:val="clear" w:color="auto" w:fill="FFFFFF"/>
+        <w:spacing w:before="100" w:beforeAutospacing="1" w:after="100" w:afterAutospacing="1"/>
+        <w:jc w:val="both"/>
+        <w:rPr>
+          <w:rFonts w:ascii="Arial" w:eastAsia="Times New Roman" w:hAnsi="Arial" w:cs="Arial"/>
+          <w:color w:val="373A3C"/>
+          <w:lang w:eastAsia="en-GB"/>
+        </w:rPr>
+      </w:pPr>
+      <w:r>
+        <w:rPr>
+          <w:rFonts w:ascii="Arial" w:eastAsia="Times New Roman" w:hAnsi="Arial" w:cs="Arial"/>
+          <w:color w:val="373A3C"/>
+          <w:lang w:eastAsia="en-GB"/>
+        </w:rPr>
+        <w:t>Although I did not encounter any issues, I found that using multiple sources enabled me to carry out more thorough scans and learn further from their findings.</w:t>
+      </w:r>
+    </w:p>
+    <w:p>
+      <w:pPr>
+        <w:numPr>
+          <w:ilvl w:val="0"/>
+          <w:numId w:val="3"/>
+        </w:numPr>
+        <w:shd w:val="clear" w:color="auto" w:fill="FFFFFF"/>
+        <w:spacing w:before="100" w:beforeAutospacing="1" w:after="100" w:afterAutospacing="1"/>
+        <w:ind w:left="1020"/>
+        <w:jc w:val="both"/>
+        <w:rPr>
+          <w:rFonts w:ascii="Arial" w:eastAsia="Times New Roman" w:hAnsi="Arial" w:cs="Arial"/>
+          <w:color w:val="373A3C"/>
+          <w:lang w:eastAsia="en-GB"/>
+        </w:rPr>
+      </w:pPr>
+      <w:r>
+        <w:rPr>
+          <w:rFonts w:ascii="Arial" w:eastAsia="Times New Roman" w:hAnsi="Arial" w:cs="Arial"/>
+          <w:color w:val="373A3C"/>
+          <w:lang w:eastAsia="en-GB"/>
+        </w:rPr>
+        <w:t>How will they affect your final report?</w:t>
+      </w:r>
+    </w:p>
+    <w:p>
+      <w:pPr>
+        <w:numPr>
+          <w:ilvl w:val="1"/>
+          <w:numId w:val="3"/>
+        </w:numPr>
+        <w:shd w:val="clear" w:color="auto" w:fill="FFFFFF"/>
+        <w:spacing w:before="100" w:beforeAutospacing="1" w:after="100" w:afterAutospacing="1"/>
+        <w:jc w:val="both"/>
+        <w:rPr>
+          <w:rFonts w:ascii="Arial" w:eastAsia="Times New Roman" w:hAnsi="Arial" w:cs="Arial"/>
+          <w:color w:val="373A3C"/>
+          <w:lang w:eastAsia="en-GB"/>
+        </w:rPr>
+      </w:pPr>
+      <w:r>
+        <w:rPr>
+          <w:rFonts w:ascii="Arial" w:eastAsia="Times New Roman" w:hAnsi="Arial" w:cs="Arial"/>
+          <w:color w:val="373A3C"/>
+          <w:lang w:eastAsia="en-GB"/>
+        </w:rPr>
+        <w:t>The practice of leveraging multiple sources and compare their findings will be useful to draft a more comprehensive final report.</w:t>
+      </w:r>
+    </w:p>
+    <w:p>
+      <w:pPr>
+        <w:shd w:val="clear" w:color="auto" w:fill="FFFFFF"/>
+        <w:spacing w:before="100" w:beforeAutospacing="1" w:after="100" w:afterAutospacing="1"/>
+        <w:jc w:val="both"/>
+        <w:rPr>
+          <w:rFonts w:ascii="Arial" w:eastAsia="Times New Roman" w:hAnsi="Arial" w:cs="Arial"/>
+          <w:lang w:eastAsia="en-GB"/>
+        </w:rPr>
+      </w:pPr>
     </w:p>
     <w:sectPr>
       <w:pgSz w:w="11906" w:h="16838"/>
@@ -738,6 +865,155 @@
     </w:lvl>
   </w:abstractNum>
   <w:abstractNum w:abstractNumId="1" w15:restartNumberingAfterBreak="0">
+    <w:nsid w:val="36855B83"/>
+    <w:multiLevelType w:val="multilevel"/>
+    <w:tmpl w:val="0FE8A410"/>
+    <w:lvl w:ilvl="0">
+      <w:start w:val="1"/>
+      <w:numFmt w:val="bullet"/>
+      <w:lvlText w:val=""/>
+      <w:lvlJc w:val="left"/>
+      <w:pPr>
+        <w:tabs>
+          <w:tab w:val="num" w:pos="720"/>
+        </w:tabs>
+        <w:ind w:left="720" w:hanging="360"/>
+      </w:pPr>
+      <w:rPr>
+        <w:rFonts w:ascii="Symbol" w:hAnsi="Symbol" w:hint="default"/>
+        <w:sz w:val="20"/>
+      </w:rPr>
+    </w:lvl>
+    <w:lvl w:ilvl="1">
+      <w:start w:val="1"/>
+      <w:numFmt w:val="bullet"/>
+      <w:lvlText w:val="o"/>
+      <w:lvlJc w:val="left"/>
+      <w:pPr>
+        <w:tabs>
+          <w:tab w:val="num" w:pos="1440"/>
+        </w:tabs>
+        <w:ind w:left="1440" w:hanging="360"/>
+      </w:pPr>
+      <w:rPr>
+        <w:rFonts w:ascii="Courier New" w:hAnsi="Courier New" w:hint="default"/>
+        <w:sz w:val="20"/>
+      </w:rPr>
+    </w:lvl>
+    <w:lvl w:ilvl="2" w:tentative="1">
+      <w:start w:val="1"/>
+      <w:numFmt w:val="bullet"/>
+      <w:lvlText w:val=""/>
+      <w:lvlJc w:val="left"/>
+      <w:pPr>
+        <w:tabs>
+          <w:tab w:val="num" w:pos="2160"/>
+        </w:tabs>
+        <w:ind w:left="2160" w:hanging="360"/>
+      </w:pPr>
+      <w:rPr>
+        <w:rFonts w:ascii="Wingdings" w:hAnsi="Wingdings" w:hint="default"/>
+        <w:sz w:val="20"/>
+      </w:rPr>
+    </w:lvl>
+    <w:lvl w:ilvl="3" w:tentative="1">
+      <w:start w:val="1"/>
+      <w:numFmt w:val="bullet"/>
+      <w:lvlText w:val=""/>
+      <w:lvlJc w:val="left"/>
+      <w:pPr>
+        <w:tabs>
+          <w:tab w:val="num" w:pos="2880"/>
+        </w:tabs>
+        <w:ind w:left="2880" w:hanging="360"/>
+      </w:pPr>
+      <w:rPr>
+        <w:rFonts w:ascii="Wingdings" w:hAnsi="Wingdings" w:hint="default"/>
+        <w:sz w:val="20"/>
+      </w:rPr>
+    </w:lvl>
+    <w:lvl w:ilvl="4" w:tentative="1">
+      <w:start w:val="1"/>
+      <w:numFmt w:val="bullet"/>
+      <w:lvlText w:val=""/>
+      <w:lvlJc w:val="left"/>
+      <w:pPr>
+        <w:tabs>
+          <w:tab w:val="num" w:pos="3600"/>
+        </w:tabs>
+        <w:ind w:left="3600" w:hanging="360"/>
+      </w:pPr>
+      <w:rPr>
+        <w:rFonts w:ascii="Wingdings" w:hAnsi="Wingdings" w:hint="default"/>
+        <w:sz w:val="20"/>
+      </w:rPr>
+    </w:lvl>
+    <w:lvl w:ilvl="5" w:tentative="1">
+      <w:start w:val="1"/>
+      <w:numFmt w:val="bullet"/>
+      <w:lvlText w:val=""/>
+      <w:lvlJc w:val="left"/>
+      <w:pPr>
+        <w:tabs>
+          <w:tab w:val="num" w:pos="4320"/>
+        </w:tabs>
+        <w:ind w:left="4320" w:hanging="360"/>
+      </w:pPr>
+      <w:rPr>
+        <w:rFonts w:ascii="Wingdings" w:hAnsi="Wingdings" w:hint="default"/>
+        <w:sz w:val="20"/>
+      </w:rPr>
+    </w:lvl>
+    <w:lvl w:ilvl="6" w:tentative="1">
+      <w:start w:val="1"/>
+      <w:numFmt w:val="bullet"/>
+      <w:lvlText w:val=""/>
+      <w:lvlJc w:val="left"/>
+      <w:pPr>
+        <w:tabs>
+          <w:tab w:val="num" w:pos="5040"/>
+        </w:tabs>
+        <w:ind w:left="5040" w:hanging="360"/>
+      </w:pPr>
+      <w:rPr>
+        <w:rFonts w:ascii="Wingdings" w:hAnsi="Wingdings" w:hint="default"/>
+        <w:sz w:val="20"/>
+      </w:rPr>
+    </w:lvl>
+    <w:lvl w:ilvl="7" w:tentative="1">
+      <w:start w:val="1"/>
+      <w:numFmt w:val="bullet"/>
+      <w:lvlText w:val=""/>
+      <w:lvlJc w:val="left"/>
+      <w:pPr>
+        <w:tabs>
+          <w:tab w:val="num" w:pos="5760"/>
+        </w:tabs>
+        <w:ind w:left="5760" w:hanging="360"/>
+      </w:pPr>
+      <w:rPr>
+        <w:rFonts w:ascii="Wingdings" w:hAnsi="Wingdings" w:hint="default"/>
+        <w:sz w:val="20"/>
+      </w:rPr>
+    </w:lvl>
+    <w:lvl w:ilvl="8" w:tentative="1">
+      <w:start w:val="1"/>
+      <w:numFmt w:val="bullet"/>
+      <w:lvlText w:val=""/>
+      <w:lvlJc w:val="left"/>
+      <w:pPr>
+        <w:tabs>
+          <w:tab w:val="num" w:pos="6480"/>
+        </w:tabs>
+        <w:ind w:left="6480" w:hanging="360"/>
+      </w:pPr>
+      <w:rPr>
+        <w:rFonts w:ascii="Wingdings" w:hAnsi="Wingdings" w:hint="default"/>
+        <w:sz w:val="20"/>
+      </w:rPr>
+    </w:lvl>
+  </w:abstractNum>
+  <w:abstractNum w:abstractNumId="2" w15:restartNumberingAfterBreak="0">
     <w:nsid w:val="4F6F2D70"/>
     <w:multiLevelType w:val="hybridMultilevel"/>
     <w:tmpl w:val="CEE812DC"/>
@@ -854,6 +1130,9 @@
     <w:abstractNumId w:val="0"/>
   </w:num>
   <w:num w:numId="2" w16cid:durableId="384182574">
+    <w:abstractNumId w:val="2"/>
+  </w:num>
+  <w:num w:numId="3" w16cid:durableId="178590105">
     <w:abstractNumId w:val="1"/>
   </w:num>
 </w:numbering>

</xml_diff>